<commit_message>
updates on Problem Set 3
</commit_message>
<xml_diff>
--- a/Problem Set 3/Problem_Set_3.docx
+++ b/Problem Set 3/Problem_Set_3.docx
@@ -56,6 +56,36 @@
         </w:rPr>
         <w:t xml:space="preserve">(ggplot2)</w:t>
       </w:r>
+      <w:r>
+        <w:br/>
+      </w:r>
+      <w:r>
+        <w:rPr>
+          <w:rStyle w:val="KeywordTok"/>
+        </w:rPr>
+        <w:t xml:space="preserve">library</w:t>
+      </w:r>
+      <w:r>
+        <w:rPr>
+          <w:rStyle w:val="NormalTok"/>
+        </w:rPr>
+        <w:t xml:space="preserve">(tidyr)</w:t>
+      </w:r>
+      <w:r>
+        <w:br/>
+      </w:r>
+      <w:r>
+        <w:rPr>
+          <w:rStyle w:val="KeywordTok"/>
+        </w:rPr>
+        <w:t xml:space="preserve">library</w:t>
+      </w:r>
+      <w:r>
+        <w:rPr>
+          <w:rStyle w:val="NormalTok"/>
+        </w:rPr>
+        <w:t xml:space="preserve"> (dplyr)</w:t>
+      </w:r>
     </w:p>
     <w:p>
       <w:pPr>
@@ -65,7 +95,16 @@
         <w:rPr>
           <w:rStyle w:val="VerbatimChar"/>
         </w:rPr>
-        <w:t xml:space="preserve">## Warning: package 'ggplot2' was built under R version 4.0.3</w:t>
+        <w:t xml:space="preserve">## </w:t>
+      </w:r>
+      <w:r>
+        <w:br/>
+      </w:r>
+      <w:r>
+        <w:rPr>
+          <w:rStyle w:val="VerbatimChar"/>
+        </w:rPr>
+        <w:t xml:space="preserve">## Attaching package: 'dplyr'</w:t>
       </w:r>
     </w:p>
     <w:p>
@@ -74,6 +113,64 @@
       </w:pPr>
       <w:r>
         <w:rPr>
+          <w:rStyle w:val="VerbatimChar"/>
+        </w:rPr>
+        <w:t xml:space="preserve">## The following objects are masked from 'package:stats':</w:t>
+      </w:r>
+      <w:r>
+        <w:br/>
+      </w:r>
+      <w:r>
+        <w:rPr>
+          <w:rStyle w:val="VerbatimChar"/>
+        </w:rPr>
+        <w:t xml:space="preserve">## </w:t>
+      </w:r>
+      <w:r>
+        <w:br/>
+      </w:r>
+      <w:r>
+        <w:rPr>
+          <w:rStyle w:val="VerbatimChar"/>
+        </w:rPr>
+        <w:t xml:space="preserve">##     filter, lag</w:t>
+      </w:r>
+    </w:p>
+    <w:p>
+      <w:pPr>
+        <w:pStyle w:val="SourceCode"/>
+      </w:pPr>
+      <w:r>
+        <w:rPr>
+          <w:rStyle w:val="VerbatimChar"/>
+        </w:rPr>
+        <w:t xml:space="preserve">## The following objects are masked from 'package:base':</w:t>
+      </w:r>
+      <w:r>
+        <w:br/>
+      </w:r>
+      <w:r>
+        <w:rPr>
+          <w:rStyle w:val="VerbatimChar"/>
+        </w:rPr>
+        <w:t xml:space="preserve">## </w:t>
+      </w:r>
+      <w:r>
+        <w:br/>
+      </w:r>
+      <w:r>
+        <w:rPr>
+          <w:rStyle w:val="VerbatimChar"/>
+        </w:rPr>
+        <w:t xml:space="preserve">##     intersect, setdiff, setequal, union</w:t>
+      </w:r>
+    </w:p>
+    <w:p>
+      <w:pPr>
+        <w:pStyle w:val="SourceCode"/>
+      </w:pPr>
+      <w:r>
+        <w:rPr>
           <w:rStyle w:val="KeywordTok"/>
         </w:rPr>
         <w:t xml:space="preserve">library</w:t>
@@ -82,7 +179,7 @@
         <w:rPr>
           <w:rStyle w:val="NormalTok"/>
         </w:rPr>
-        <w:t xml:space="preserve">(tidyr)</w:t>
+        <w:t xml:space="preserve">(granova)</w:t>
       </w:r>
     </w:p>
     <w:p>
@@ -93,7 +190,7 @@
         <w:rPr>
           <w:rStyle w:val="VerbatimChar"/>
         </w:rPr>
-        <w:t xml:space="preserve">## Warning: package 'tidyr' was built under R version 4.0.3</w:t>
+        <w:t xml:space="preserve">## Loading required package: car</w:t>
       </w:r>
     </w:p>
     <w:p>
@@ -102,6 +199,66 @@
       </w:pPr>
       <w:r>
         <w:rPr>
+          <w:rStyle w:val="VerbatimChar"/>
+        </w:rPr>
+        <w:t xml:space="preserve">## Loading required package: carData</w:t>
+      </w:r>
+    </w:p>
+    <w:p>
+      <w:pPr>
+        <w:pStyle w:val="SourceCode"/>
+      </w:pPr>
+      <w:r>
+        <w:rPr>
+          <w:rStyle w:val="VerbatimChar"/>
+        </w:rPr>
+        <w:t xml:space="preserve">## </w:t>
+      </w:r>
+      <w:r>
+        <w:br/>
+      </w:r>
+      <w:r>
+        <w:rPr>
+          <w:rStyle w:val="VerbatimChar"/>
+        </w:rPr>
+        <w:t xml:space="preserve">## Attaching package: 'car'</w:t>
+      </w:r>
+    </w:p>
+    <w:p>
+      <w:pPr>
+        <w:pStyle w:val="SourceCode"/>
+      </w:pPr>
+      <w:r>
+        <w:rPr>
+          <w:rStyle w:val="VerbatimChar"/>
+        </w:rPr>
+        <w:t xml:space="preserve">## The following object is masked from 'package:dplyr':</w:t>
+      </w:r>
+      <w:r>
+        <w:br/>
+      </w:r>
+      <w:r>
+        <w:rPr>
+          <w:rStyle w:val="VerbatimChar"/>
+        </w:rPr>
+        <w:t xml:space="preserve">## </w:t>
+      </w:r>
+      <w:r>
+        <w:br/>
+      </w:r>
+      <w:r>
+        <w:rPr>
+          <w:rStyle w:val="VerbatimChar"/>
+        </w:rPr>
+        <w:t xml:space="preserve">##     recode</w:t>
+      </w:r>
+    </w:p>
+    <w:p>
+      <w:pPr>
+        <w:pStyle w:val="SourceCode"/>
+      </w:pPr>
+      <w:r>
+        <w:rPr>
           <w:rStyle w:val="KeywordTok"/>
         </w:rPr>
         <w:t xml:space="preserve">library</w:t>
@@ -110,7 +267,22 @@
         <w:rPr>
           <w:rStyle w:val="NormalTok"/>
         </w:rPr>
-        <w:t xml:space="preserve"> (dplyr)</w:t>
+        <w:t xml:space="preserve">(car)</w:t>
+      </w:r>
+      <w:r>
+        <w:br/>
+      </w:r>
+      <w:r>
+        <w:rPr>
+          <w:rStyle w:val="KeywordTok"/>
+        </w:rPr>
+        <w:t xml:space="preserve">library</w:t>
+      </w:r>
+      <w:r>
+        <w:rPr>
+          <w:rStyle w:val="NormalTok"/>
+        </w:rPr>
+        <w:t xml:space="preserve">(Rcmdr)</w:t>
       </w:r>
     </w:p>
     <w:p>
@@ -121,7 +293,7 @@
         <w:rPr>
           <w:rStyle w:val="VerbatimChar"/>
         </w:rPr>
-        <w:t xml:space="preserve">## Warning: package 'dplyr' was built under R version 4.0.3</w:t>
+        <w:t xml:space="preserve">## Loading required package: splines</w:t>
       </w:r>
     </w:p>
     <w:p>
@@ -132,6 +304,126 @@
         <w:rPr>
           <w:rStyle w:val="VerbatimChar"/>
         </w:rPr>
+        <w:t xml:space="preserve">## Loading required package: RcmdrMisc</w:t>
+      </w:r>
+    </w:p>
+    <w:p>
+      <w:pPr>
+        <w:pStyle w:val="SourceCode"/>
+      </w:pPr>
+      <w:r>
+        <w:rPr>
+          <w:rStyle w:val="VerbatimChar"/>
+        </w:rPr>
+        <w:t xml:space="preserve">## Loading required package: sandwich</w:t>
+      </w:r>
+    </w:p>
+    <w:p>
+      <w:pPr>
+        <w:pStyle w:val="SourceCode"/>
+      </w:pPr>
+      <w:r>
+        <w:rPr>
+          <w:rStyle w:val="VerbatimChar"/>
+        </w:rPr>
+        <w:t xml:space="preserve">## Loading required package: effects</w:t>
+      </w:r>
+    </w:p>
+    <w:p>
+      <w:pPr>
+        <w:pStyle w:val="SourceCode"/>
+      </w:pPr>
+      <w:r>
+        <w:rPr>
+          <w:rStyle w:val="VerbatimChar"/>
+        </w:rPr>
+        <w:t xml:space="preserve">## Registered S3 methods overwritten by 'lme4':</w:t>
+      </w:r>
+      <w:r>
+        <w:br/>
+      </w:r>
+      <w:r>
+        <w:rPr>
+          <w:rStyle w:val="VerbatimChar"/>
+        </w:rPr>
+        <w:t xml:space="preserve">##   method                          from</w:t>
+      </w:r>
+      <w:r>
+        <w:br/>
+      </w:r>
+      <w:r>
+        <w:rPr>
+          <w:rStyle w:val="VerbatimChar"/>
+        </w:rPr>
+        <w:t xml:space="preserve">##   cooks.distance.influence.merMod car </w:t>
+      </w:r>
+      <w:r>
+        <w:br/>
+      </w:r>
+      <w:r>
+        <w:rPr>
+          <w:rStyle w:val="VerbatimChar"/>
+        </w:rPr>
+        <w:t xml:space="preserve">##   influence.merMod                car </w:t>
+      </w:r>
+      <w:r>
+        <w:br/>
+      </w:r>
+      <w:r>
+        <w:rPr>
+          <w:rStyle w:val="VerbatimChar"/>
+        </w:rPr>
+        <w:t xml:space="preserve">##   dfbeta.influence.merMod         car </w:t>
+      </w:r>
+      <w:r>
+        <w:br/>
+      </w:r>
+      <w:r>
+        <w:rPr>
+          <w:rStyle w:val="VerbatimChar"/>
+        </w:rPr>
+        <w:t xml:space="preserve">##   dfbetas.influence.merMod        car</w:t>
+      </w:r>
+    </w:p>
+    <w:p>
+      <w:pPr>
+        <w:pStyle w:val="SourceCode"/>
+      </w:pPr>
+      <w:r>
+        <w:rPr>
+          <w:rStyle w:val="VerbatimChar"/>
+        </w:rPr>
+        <w:t xml:space="preserve">## lattice theme set by effectsTheme()</w:t>
+      </w:r>
+      <w:r>
+        <w:br/>
+      </w:r>
+      <w:r>
+        <w:rPr>
+          <w:rStyle w:val="VerbatimChar"/>
+        </w:rPr>
+        <w:t xml:space="preserve">## See ?effectsTheme for details.</w:t>
+      </w:r>
+    </w:p>
+    <w:p>
+      <w:pPr>
+        <w:pStyle w:val="SourceCode"/>
+      </w:pPr>
+      <w:r>
+        <w:rPr>
+          <w:rStyle w:val="VerbatimChar"/>
+        </w:rPr>
+        <w:t xml:space="preserve">## The Commander GUI is launched only in interactive sessions</w:t>
+      </w:r>
+    </w:p>
+    <w:p>
+      <w:pPr>
+        <w:pStyle w:val="SourceCode"/>
+      </w:pPr>
+      <w:r>
+        <w:rPr>
+          <w:rStyle w:val="VerbatimChar"/>
+        </w:rPr>
         <w:t xml:space="preserve">## </w:t>
       </w:r>
       <w:r>
@@ -141,7 +433,7 @@
         <w:rPr>
           <w:rStyle w:val="VerbatimChar"/>
         </w:rPr>
-        <w:t xml:space="preserve">## Attaching package: 'dplyr'</w:t>
+        <w:t xml:space="preserve">## Attaching package: 'Rcmdr'</w:t>
       </w:r>
     </w:p>
     <w:p>
@@ -152,7 +444,7 @@
         <w:rPr>
           <w:rStyle w:val="VerbatimChar"/>
         </w:rPr>
-        <w:t xml:space="preserve">## The following objects are masked from 'package:stats':</w:t>
+        <w:t xml:space="preserve">## The following object is masked from 'package:base':</w:t>
       </w:r>
       <w:r>
         <w:br/>
@@ -170,7 +462,7 @@
         <w:rPr>
           <w:rStyle w:val="VerbatimChar"/>
         </w:rPr>
-        <w:t xml:space="preserve">##     filter, lag</w:t>
+        <w:t xml:space="preserve">##     errorCondition</w:t>
       </w:r>
     </w:p>
     <w:p>
@@ -179,13 +471,21 @@
       </w:pPr>
       <w:r>
         <w:rPr>
-          <w:rStyle w:val="VerbatimChar"/>
-        </w:rPr>
-        <w:t xml:space="preserve">## The following objects are masked from 'package:base':</w:t>
-      </w:r>
-      <w:r>
-        <w:br/>
-      </w:r>
+          <w:rStyle w:val="KeywordTok"/>
+        </w:rPr>
+        <w:t xml:space="preserve">library</w:t>
+      </w:r>
+      <w:r>
+        <w:rPr>
+          <w:rStyle w:val="NormalTok"/>
+        </w:rPr>
+        <w:t xml:space="preserve">(pastecs)</w:t>
+      </w:r>
+    </w:p>
+    <w:p>
+      <w:pPr>
+        <w:pStyle w:val="SourceCode"/>
+      </w:pPr>
       <w:r>
         <w:rPr>
           <w:rStyle w:val="VerbatimChar"/>
@@ -199,7 +499,7 @@
         <w:rPr>
           <w:rStyle w:val="VerbatimChar"/>
         </w:rPr>
-        <w:t xml:space="preserve">##     intersect, setdiff, setequal, union</w:t>
+        <w:t xml:space="preserve">## Attaching package: 'pastecs'</w:t>
       </w:r>
     </w:p>
     <w:p>
@@ -208,6 +508,64 @@
       </w:pPr>
       <w:r>
         <w:rPr>
+          <w:rStyle w:val="VerbatimChar"/>
+        </w:rPr>
+        <w:t xml:space="preserve">## The following objects are masked from 'package:dplyr':</w:t>
+      </w:r>
+      <w:r>
+        <w:br/>
+      </w:r>
+      <w:r>
+        <w:rPr>
+          <w:rStyle w:val="VerbatimChar"/>
+        </w:rPr>
+        <w:t xml:space="preserve">## </w:t>
+      </w:r>
+      <w:r>
+        <w:br/>
+      </w:r>
+      <w:r>
+        <w:rPr>
+          <w:rStyle w:val="VerbatimChar"/>
+        </w:rPr>
+        <w:t xml:space="preserve">##     first, last</w:t>
+      </w:r>
+    </w:p>
+    <w:p>
+      <w:pPr>
+        <w:pStyle w:val="SourceCode"/>
+      </w:pPr>
+      <w:r>
+        <w:rPr>
+          <w:rStyle w:val="VerbatimChar"/>
+        </w:rPr>
+        <w:t xml:space="preserve">## The following object is masked from 'package:tidyr':</w:t>
+      </w:r>
+      <w:r>
+        <w:br/>
+      </w:r>
+      <w:r>
+        <w:rPr>
+          <w:rStyle w:val="VerbatimChar"/>
+        </w:rPr>
+        <w:t xml:space="preserve">## </w:t>
+      </w:r>
+      <w:r>
+        <w:br/>
+      </w:r>
+      <w:r>
+        <w:rPr>
+          <w:rStyle w:val="VerbatimChar"/>
+        </w:rPr>
+        <w:t xml:space="preserve">##     extract</w:t>
+      </w:r>
+    </w:p>
+    <w:p>
+      <w:pPr>
+        <w:pStyle w:val="SourceCode"/>
+      </w:pPr>
+      <w:r>
+        <w:rPr>
           <w:rStyle w:val="KeywordTok"/>
         </w:rPr>
         <w:t xml:space="preserve">library</w:t>
@@ -216,7 +574,7 @@
         <w:rPr>
           <w:rStyle w:val="NormalTok"/>
         </w:rPr>
-        <w:t xml:space="preserve">(granova)</w:t>
+        <w:t xml:space="preserve">(multcomp)</w:t>
       </w:r>
     </w:p>
     <w:p>
@@ -227,7 +585,7 @@
         <w:rPr>
           <w:rStyle w:val="VerbatimChar"/>
         </w:rPr>
-        <w:t xml:space="preserve">## Warning: package 'granova' was built under R version 4.0.4</w:t>
+        <w:t xml:space="preserve">## Loading required package: mvtnorm</w:t>
       </w:r>
     </w:p>
     <w:p>
@@ -238,7 +596,7 @@
         <w:rPr>
           <w:rStyle w:val="VerbatimChar"/>
         </w:rPr>
-        <w:t xml:space="preserve">## Loading required package: car</w:t>
+        <w:t xml:space="preserve">## Loading required package: survival</w:t>
       </w:r>
     </w:p>
     <w:p>
@@ -249,7 +607,7 @@
         <w:rPr>
           <w:rStyle w:val="VerbatimChar"/>
         </w:rPr>
-        <w:t xml:space="preserve">## Warning: package 'car' was built under R version 4.0.4</w:t>
+        <w:t xml:space="preserve">## Loading required package: TH.data</w:t>
       </w:r>
     </w:p>
     <w:p>
@@ -260,7 +618,7 @@
         <w:rPr>
           <w:rStyle w:val="VerbatimChar"/>
         </w:rPr>
-        <w:t xml:space="preserve">## Loading required package: carData</w:t>
+        <w:t xml:space="preserve">## Loading required package: MASS</w:t>
       </w:r>
     </w:p>
     <w:p>
@@ -271,7 +629,16 @@
         <w:rPr>
           <w:rStyle w:val="VerbatimChar"/>
         </w:rPr>
-        <w:t xml:space="preserve">## Warning: package 'carData' was built under R version 4.0.3</w:t>
+        <w:t xml:space="preserve">## </w:t>
+      </w:r>
+      <w:r>
+        <w:br/>
+      </w:r>
+      <w:r>
+        <w:rPr>
+          <w:rStyle w:val="VerbatimChar"/>
+        </w:rPr>
+        <w:t xml:space="preserve">## Attaching package: 'MASS'</w:t>
       </w:r>
     </w:p>
     <w:p>
@@ -282,6 +649,15 @@
         <w:rPr>
           <w:rStyle w:val="VerbatimChar"/>
         </w:rPr>
+        <w:t xml:space="preserve">## The following object is masked from 'package:dplyr':</w:t>
+      </w:r>
+      <w:r>
+        <w:br/>
+      </w:r>
+      <w:r>
+        <w:rPr>
+          <w:rStyle w:val="VerbatimChar"/>
+        </w:rPr>
         <w:t xml:space="preserve">## </w:t>
       </w:r>
       <w:r>
@@ -291,7 +667,7 @@
         <w:rPr>
           <w:rStyle w:val="VerbatimChar"/>
         </w:rPr>
-        <w:t xml:space="preserve">## Attaching package: 'car'</w:t>
+        <w:t xml:space="preserve">##     select</w:t>
       </w:r>
     </w:p>
     <w:p>
@@ -302,15 +678,6 @@
         <w:rPr>
           <w:rStyle w:val="VerbatimChar"/>
         </w:rPr>
-        <w:t xml:space="preserve">## The following object is masked from 'package:dplyr':</w:t>
-      </w:r>
-      <w:r>
-        <w:br/>
-      </w:r>
-      <w:r>
-        <w:rPr>
-          <w:rStyle w:val="VerbatimChar"/>
-        </w:rPr>
         <w:t xml:space="preserve">## </w:t>
       </w:r>
       <w:r>
@@ -320,7 +687,7 @@
         <w:rPr>
           <w:rStyle w:val="VerbatimChar"/>
         </w:rPr>
-        <w:t xml:space="preserve">##     recode</w:t>
+        <w:t xml:space="preserve">## Attaching package: 'TH.data'</w:t>
       </w:r>
     </w:p>
     <w:p>
@@ -329,6 +696,35 @@
       </w:pPr>
       <w:r>
         <w:rPr>
+          <w:rStyle w:val="VerbatimChar"/>
+        </w:rPr>
+        <w:t xml:space="preserve">## The following object is masked from 'package:MASS':</w:t>
+      </w:r>
+      <w:r>
+        <w:br/>
+      </w:r>
+      <w:r>
+        <w:rPr>
+          <w:rStyle w:val="VerbatimChar"/>
+        </w:rPr>
+        <w:t xml:space="preserve">## </w:t>
+      </w:r>
+      <w:r>
+        <w:br/>
+      </w:r>
+      <w:r>
+        <w:rPr>
+          <w:rStyle w:val="VerbatimChar"/>
+        </w:rPr>
+        <w:t xml:space="preserve">##     geyser</w:t>
+      </w:r>
+    </w:p>
+    <w:p>
+      <w:pPr>
+        <w:pStyle w:val="SourceCode"/>
+      </w:pPr>
+      <w:r>
+        <w:rPr>
           <w:rStyle w:val="KeywordTok"/>
         </w:rPr>
         <w:t xml:space="preserve">library</w:t>
@@ -337,7 +733,7 @@
         <w:rPr>
           <w:rStyle w:val="NormalTok"/>
         </w:rPr>
-        <w:t xml:space="preserve">(car)</w:t>
+        <w:t xml:space="preserve">(compute.es)</w:t>
       </w:r>
       <w:r>
         <w:br/>
@@ -352,237 +748,11 @@
         <w:rPr>
           <w:rStyle w:val="NormalTok"/>
         </w:rPr>
-        <w:t xml:space="preserve">(Rcmdr)</w:t>
-      </w:r>
-    </w:p>
-    <w:p>
-      <w:pPr>
-        <w:pStyle w:val="SourceCode"/>
-      </w:pPr>
-      <w:r>
-        <w:rPr>
-          <w:rStyle w:val="VerbatimChar"/>
-        </w:rPr>
-        <w:t xml:space="preserve">## Warning: package 'Rcmdr' was built under R version 4.0.4</w:t>
-      </w:r>
-    </w:p>
-    <w:p>
-      <w:pPr>
-        <w:pStyle w:val="SourceCode"/>
-      </w:pPr>
-      <w:r>
-        <w:rPr>
-          <w:rStyle w:val="VerbatimChar"/>
-        </w:rPr>
-        <w:t xml:space="preserve">## Loading required package: splines</w:t>
-      </w:r>
-    </w:p>
-    <w:p>
-      <w:pPr>
-        <w:pStyle w:val="SourceCode"/>
-      </w:pPr>
-      <w:r>
-        <w:rPr>
-          <w:rStyle w:val="VerbatimChar"/>
-        </w:rPr>
-        <w:t xml:space="preserve">## Loading required package: RcmdrMisc</w:t>
-      </w:r>
-    </w:p>
-    <w:p>
-      <w:pPr>
-        <w:pStyle w:val="SourceCode"/>
-      </w:pPr>
-      <w:r>
-        <w:rPr>
-          <w:rStyle w:val="VerbatimChar"/>
-        </w:rPr>
-        <w:t xml:space="preserve">## Warning: package 'RcmdrMisc' was built under R version 4.0.3</w:t>
-      </w:r>
-    </w:p>
-    <w:p>
-      <w:pPr>
-        <w:pStyle w:val="SourceCode"/>
-      </w:pPr>
-      <w:r>
-        <w:rPr>
-          <w:rStyle w:val="VerbatimChar"/>
-        </w:rPr>
-        <w:t xml:space="preserve">## Loading required package: sandwich</w:t>
-      </w:r>
-    </w:p>
-    <w:p>
-      <w:pPr>
-        <w:pStyle w:val="SourceCode"/>
-      </w:pPr>
-      <w:r>
-        <w:rPr>
-          <w:rStyle w:val="VerbatimChar"/>
-        </w:rPr>
-        <w:t xml:space="preserve">## Warning: package 'sandwich' was built under R version 4.0.3</w:t>
-      </w:r>
-    </w:p>
-    <w:p>
-      <w:pPr>
-        <w:pStyle w:val="SourceCode"/>
-      </w:pPr>
-      <w:r>
-        <w:rPr>
-          <w:rStyle w:val="VerbatimChar"/>
-        </w:rPr>
-        <w:t xml:space="preserve">## Loading required package: effects</w:t>
-      </w:r>
-    </w:p>
-    <w:p>
-      <w:pPr>
-        <w:pStyle w:val="SourceCode"/>
-      </w:pPr>
-      <w:r>
-        <w:rPr>
-          <w:rStyle w:val="VerbatimChar"/>
-        </w:rPr>
-        <w:t xml:space="preserve">## Warning: package 'effects' was built under R version 4.0.3</w:t>
-      </w:r>
-    </w:p>
-    <w:p>
-      <w:pPr>
-        <w:pStyle w:val="SourceCode"/>
-      </w:pPr>
-      <w:r>
-        <w:rPr>
-          <w:rStyle w:val="VerbatimChar"/>
-        </w:rPr>
-        <w:t xml:space="preserve">## Registered S3 methods overwritten by 'lme4':</w:t>
-      </w:r>
-      <w:r>
-        <w:br/>
-      </w:r>
-      <w:r>
-        <w:rPr>
-          <w:rStyle w:val="VerbatimChar"/>
-        </w:rPr>
-        <w:t xml:space="preserve">##   method                          from</w:t>
-      </w:r>
-      <w:r>
-        <w:br/>
-      </w:r>
-      <w:r>
-        <w:rPr>
-          <w:rStyle w:val="VerbatimChar"/>
-        </w:rPr>
-        <w:t xml:space="preserve">##   cooks.distance.influence.merMod car </w:t>
-      </w:r>
-      <w:r>
-        <w:br/>
-      </w:r>
-      <w:r>
-        <w:rPr>
-          <w:rStyle w:val="VerbatimChar"/>
-        </w:rPr>
-        <w:t xml:space="preserve">##   influence.merMod                car </w:t>
-      </w:r>
-      <w:r>
-        <w:br/>
-      </w:r>
-      <w:r>
-        <w:rPr>
-          <w:rStyle w:val="VerbatimChar"/>
-        </w:rPr>
-        <w:t xml:space="preserve">##   dfbeta.influence.merMod         car </w:t>
-      </w:r>
-      <w:r>
-        <w:br/>
-      </w:r>
-      <w:r>
-        <w:rPr>
-          <w:rStyle w:val="VerbatimChar"/>
-        </w:rPr>
-        <w:t xml:space="preserve">##   dfbetas.influence.merMod        car</w:t>
-      </w:r>
-    </w:p>
-    <w:p>
-      <w:pPr>
-        <w:pStyle w:val="SourceCode"/>
-      </w:pPr>
-      <w:r>
-        <w:rPr>
-          <w:rStyle w:val="VerbatimChar"/>
-        </w:rPr>
-        <w:t xml:space="preserve">## lattice theme set by effectsTheme()</w:t>
-      </w:r>
-      <w:r>
-        <w:br/>
-      </w:r>
-      <w:r>
-        <w:rPr>
-          <w:rStyle w:val="VerbatimChar"/>
-        </w:rPr>
-        <w:t xml:space="preserve">## See ?effectsTheme for details.</w:t>
-      </w:r>
-    </w:p>
-    <w:p>
-      <w:pPr>
-        <w:pStyle w:val="SourceCode"/>
-      </w:pPr>
-      <w:r>
-        <w:rPr>
-          <w:rStyle w:val="VerbatimChar"/>
-        </w:rPr>
-        <w:t xml:space="preserve">## The Commander GUI is launched only in interactive sessions</w:t>
-      </w:r>
-    </w:p>
-    <w:p>
-      <w:pPr>
-        <w:pStyle w:val="SourceCode"/>
-      </w:pPr>
-      <w:r>
-        <w:rPr>
-          <w:rStyle w:val="VerbatimChar"/>
-        </w:rPr>
-        <w:t xml:space="preserve">## </w:t>
-      </w:r>
-      <w:r>
-        <w:br/>
-      </w:r>
-      <w:r>
-        <w:rPr>
-          <w:rStyle w:val="VerbatimChar"/>
-        </w:rPr>
-        <w:t xml:space="preserve">## Attaching package: 'Rcmdr'</w:t>
-      </w:r>
-    </w:p>
-    <w:p>
-      <w:pPr>
-        <w:pStyle w:val="SourceCode"/>
-      </w:pPr>
-      <w:r>
-        <w:rPr>
-          <w:rStyle w:val="VerbatimChar"/>
-        </w:rPr>
-        <w:t xml:space="preserve">## The following object is masked from 'package:base':</w:t>
-      </w:r>
-      <w:r>
-        <w:br/>
-      </w:r>
-      <w:r>
-        <w:rPr>
-          <w:rStyle w:val="VerbatimChar"/>
-        </w:rPr>
-        <w:t xml:space="preserve">## </w:t>
-      </w:r>
-      <w:r>
-        <w:br/>
-      </w:r>
-      <w:r>
-        <w:rPr>
-          <w:rStyle w:val="VerbatimChar"/>
-        </w:rPr>
-        <w:t xml:space="preserve">##     errorCondition</w:t>
-      </w:r>
-    </w:p>
-    <w:p>
-      <w:pPr>
-        <w:pStyle w:val="SourceCode"/>
-      </w:pPr>
+        <w:t xml:space="preserve">(WRS2)</w:t>
+      </w:r>
+      <w:r>
+        <w:br/>
+      </w:r>
       <w:r>
         <w:rPr>
           <w:rStyle w:val="KeywordTok"/>
@@ -593,372 +763,7 @@
         <w:rPr>
           <w:rStyle w:val="NormalTok"/>
         </w:rPr>
-        <w:t xml:space="preserve">(pastecs)</w:t>
-      </w:r>
-    </w:p>
-    <w:p>
-      <w:pPr>
-        <w:pStyle w:val="SourceCode"/>
-      </w:pPr>
-      <w:r>
-        <w:rPr>
-          <w:rStyle w:val="VerbatimChar"/>
-        </w:rPr>
-        <w:t xml:space="preserve">## Warning: package 'pastecs' was built under R version 4.0.4</w:t>
-      </w:r>
-    </w:p>
-    <w:p>
-      <w:pPr>
-        <w:pStyle w:val="SourceCode"/>
-      </w:pPr>
-      <w:r>
-        <w:rPr>
-          <w:rStyle w:val="VerbatimChar"/>
-        </w:rPr>
-        <w:t xml:space="preserve">## </w:t>
-      </w:r>
-      <w:r>
-        <w:br/>
-      </w:r>
-      <w:r>
-        <w:rPr>
-          <w:rStyle w:val="VerbatimChar"/>
-        </w:rPr>
-        <w:t xml:space="preserve">## Attaching package: 'pastecs'</w:t>
-      </w:r>
-    </w:p>
-    <w:p>
-      <w:pPr>
-        <w:pStyle w:val="SourceCode"/>
-      </w:pPr>
-      <w:r>
-        <w:rPr>
-          <w:rStyle w:val="VerbatimChar"/>
-        </w:rPr>
-        <w:t xml:space="preserve">## The following objects are masked from 'package:dplyr':</w:t>
-      </w:r>
-      <w:r>
-        <w:br/>
-      </w:r>
-      <w:r>
-        <w:rPr>
-          <w:rStyle w:val="VerbatimChar"/>
-        </w:rPr>
-        <w:t xml:space="preserve">## </w:t>
-      </w:r>
-      <w:r>
-        <w:br/>
-      </w:r>
-      <w:r>
-        <w:rPr>
-          <w:rStyle w:val="VerbatimChar"/>
-        </w:rPr>
-        <w:t xml:space="preserve">##     first, last</w:t>
-      </w:r>
-    </w:p>
-    <w:p>
-      <w:pPr>
-        <w:pStyle w:val="SourceCode"/>
-      </w:pPr>
-      <w:r>
-        <w:rPr>
-          <w:rStyle w:val="VerbatimChar"/>
-        </w:rPr>
-        <w:t xml:space="preserve">## The following object is masked from 'package:tidyr':</w:t>
-      </w:r>
-      <w:r>
-        <w:br/>
-      </w:r>
-      <w:r>
-        <w:rPr>
-          <w:rStyle w:val="VerbatimChar"/>
-        </w:rPr>
-        <w:t xml:space="preserve">## </w:t>
-      </w:r>
-      <w:r>
-        <w:br/>
-      </w:r>
-      <w:r>
-        <w:rPr>
-          <w:rStyle w:val="VerbatimChar"/>
-        </w:rPr>
-        <w:t xml:space="preserve">##     extract</w:t>
-      </w:r>
-    </w:p>
-    <w:p>
-      <w:pPr>
-        <w:pStyle w:val="SourceCode"/>
-      </w:pPr>
-      <w:r>
-        <w:rPr>
-          <w:rStyle w:val="KeywordTok"/>
-        </w:rPr>
-        <w:t xml:space="preserve">library</w:t>
-      </w:r>
-      <w:r>
-        <w:rPr>
-          <w:rStyle w:val="NormalTok"/>
-        </w:rPr>
-        <w:t xml:space="preserve">(multcomp)</w:t>
-      </w:r>
-    </w:p>
-    <w:p>
-      <w:pPr>
-        <w:pStyle w:val="SourceCode"/>
-      </w:pPr>
-      <w:r>
-        <w:rPr>
-          <w:rStyle w:val="VerbatimChar"/>
-        </w:rPr>
-        <w:t xml:space="preserve">## Warning: package 'multcomp' was built under R version 4.0.4</w:t>
-      </w:r>
-    </w:p>
-    <w:p>
-      <w:pPr>
-        <w:pStyle w:val="SourceCode"/>
-      </w:pPr>
-      <w:r>
-        <w:rPr>
-          <w:rStyle w:val="VerbatimChar"/>
-        </w:rPr>
-        <w:t xml:space="preserve">## Loading required package: mvtnorm</w:t>
-      </w:r>
-    </w:p>
-    <w:p>
-      <w:pPr>
-        <w:pStyle w:val="SourceCode"/>
-      </w:pPr>
-      <w:r>
-        <w:rPr>
-          <w:rStyle w:val="VerbatimChar"/>
-        </w:rPr>
-        <w:t xml:space="preserve">## Warning: package 'mvtnorm' was built under R version 4.0.3</w:t>
-      </w:r>
-    </w:p>
-    <w:p>
-      <w:pPr>
-        <w:pStyle w:val="SourceCode"/>
-      </w:pPr>
-      <w:r>
-        <w:rPr>
-          <w:rStyle w:val="VerbatimChar"/>
-        </w:rPr>
-        <w:t xml:space="preserve">## Loading required package: survival</w:t>
-      </w:r>
-    </w:p>
-    <w:p>
-      <w:pPr>
-        <w:pStyle w:val="SourceCode"/>
-      </w:pPr>
-      <w:r>
-        <w:rPr>
-          <w:rStyle w:val="VerbatimChar"/>
-        </w:rPr>
-        <w:t xml:space="preserve">## Loading required package: TH.data</w:t>
-      </w:r>
-    </w:p>
-    <w:p>
-      <w:pPr>
-        <w:pStyle w:val="SourceCode"/>
-      </w:pPr>
-      <w:r>
-        <w:rPr>
-          <w:rStyle w:val="VerbatimChar"/>
-        </w:rPr>
-        <w:t xml:space="preserve">## Warning: package 'TH.data' was built under R version 4.0.4</w:t>
-      </w:r>
-    </w:p>
-    <w:p>
-      <w:pPr>
-        <w:pStyle w:val="SourceCode"/>
-      </w:pPr>
-      <w:r>
-        <w:rPr>
-          <w:rStyle w:val="VerbatimChar"/>
-        </w:rPr>
-        <w:t xml:space="preserve">## Loading required package: MASS</w:t>
-      </w:r>
-    </w:p>
-    <w:p>
-      <w:pPr>
-        <w:pStyle w:val="SourceCode"/>
-      </w:pPr>
-      <w:r>
-        <w:rPr>
-          <w:rStyle w:val="VerbatimChar"/>
-        </w:rPr>
-        <w:t xml:space="preserve">## </w:t>
-      </w:r>
-      <w:r>
-        <w:br/>
-      </w:r>
-      <w:r>
-        <w:rPr>
-          <w:rStyle w:val="VerbatimChar"/>
-        </w:rPr>
-        <w:t xml:space="preserve">## Attaching package: 'MASS'</w:t>
-      </w:r>
-    </w:p>
-    <w:p>
-      <w:pPr>
-        <w:pStyle w:val="SourceCode"/>
-      </w:pPr>
-      <w:r>
-        <w:rPr>
-          <w:rStyle w:val="VerbatimChar"/>
-        </w:rPr>
-        <w:t xml:space="preserve">## The following object is masked from 'package:dplyr':</w:t>
-      </w:r>
-      <w:r>
-        <w:br/>
-      </w:r>
-      <w:r>
-        <w:rPr>
-          <w:rStyle w:val="VerbatimChar"/>
-        </w:rPr>
-        <w:t xml:space="preserve">## </w:t>
-      </w:r>
-      <w:r>
-        <w:br/>
-      </w:r>
-      <w:r>
-        <w:rPr>
-          <w:rStyle w:val="VerbatimChar"/>
-        </w:rPr>
-        <w:t xml:space="preserve">##     select</w:t>
-      </w:r>
-    </w:p>
-    <w:p>
-      <w:pPr>
-        <w:pStyle w:val="SourceCode"/>
-      </w:pPr>
-      <w:r>
-        <w:rPr>
-          <w:rStyle w:val="VerbatimChar"/>
-        </w:rPr>
-        <w:t xml:space="preserve">## </w:t>
-      </w:r>
-      <w:r>
-        <w:br/>
-      </w:r>
-      <w:r>
-        <w:rPr>
-          <w:rStyle w:val="VerbatimChar"/>
-        </w:rPr>
-        <w:t xml:space="preserve">## Attaching package: 'TH.data'</w:t>
-      </w:r>
-    </w:p>
-    <w:p>
-      <w:pPr>
-        <w:pStyle w:val="SourceCode"/>
-      </w:pPr>
-      <w:r>
-        <w:rPr>
-          <w:rStyle w:val="VerbatimChar"/>
-        </w:rPr>
-        <w:t xml:space="preserve">## The following object is masked from 'package:MASS':</w:t>
-      </w:r>
-      <w:r>
-        <w:br/>
-      </w:r>
-      <w:r>
-        <w:rPr>
-          <w:rStyle w:val="VerbatimChar"/>
-        </w:rPr>
-        <w:t xml:space="preserve">## </w:t>
-      </w:r>
-      <w:r>
-        <w:br/>
-      </w:r>
-      <w:r>
-        <w:rPr>
-          <w:rStyle w:val="VerbatimChar"/>
-        </w:rPr>
-        <w:t xml:space="preserve">##     geyser</w:t>
-      </w:r>
-    </w:p>
-    <w:p>
-      <w:pPr>
-        <w:pStyle w:val="SourceCode"/>
-      </w:pPr>
-      <w:r>
-        <w:rPr>
-          <w:rStyle w:val="KeywordTok"/>
-        </w:rPr>
-        <w:t xml:space="preserve">library</w:t>
-      </w:r>
-      <w:r>
-        <w:rPr>
-          <w:rStyle w:val="NormalTok"/>
-        </w:rPr>
-        <w:t xml:space="preserve">(compute.es)</w:t>
-      </w:r>
-    </w:p>
-    <w:p>
-      <w:pPr>
-        <w:pStyle w:val="SourceCode"/>
-      </w:pPr>
-      <w:r>
-        <w:rPr>
-          <w:rStyle w:val="VerbatimChar"/>
-        </w:rPr>
-        <w:t xml:space="preserve">## Warning: package 'compute.es' was built under R version 4.0.3</w:t>
-      </w:r>
-    </w:p>
-    <w:p>
-      <w:pPr>
-        <w:pStyle w:val="SourceCode"/>
-      </w:pPr>
-      <w:r>
-        <w:rPr>
-          <w:rStyle w:val="KeywordTok"/>
-        </w:rPr>
-        <w:t xml:space="preserve">library</w:t>
-      </w:r>
-      <w:r>
-        <w:rPr>
-          <w:rStyle w:val="NormalTok"/>
-        </w:rPr>
-        <w:t xml:space="preserve">(WRS2)</w:t>
-      </w:r>
-    </w:p>
-    <w:p>
-      <w:pPr>
-        <w:pStyle w:val="SourceCode"/>
-      </w:pPr>
-      <w:r>
-        <w:rPr>
-          <w:rStyle w:val="VerbatimChar"/>
-        </w:rPr>
-        <w:t xml:space="preserve">## Warning: package 'WRS2' was built under R version 4.0.4</w:t>
-      </w:r>
-    </w:p>
-    <w:p>
-      <w:pPr>
-        <w:pStyle w:val="SourceCode"/>
-      </w:pPr>
-      <w:r>
-        <w:rPr>
-          <w:rStyle w:val="KeywordTok"/>
-        </w:rPr>
-        <w:t xml:space="preserve">library</w:t>
-      </w:r>
-      <w:r>
-        <w:rPr>
-          <w:rStyle w:val="NormalTok"/>
-        </w:rPr>
         <w:t xml:space="preserve">(gmodels)</w:t>
-      </w:r>
-    </w:p>
-    <w:p>
-      <w:pPr>
-        <w:pStyle w:val="SourceCode"/>
-      </w:pPr>
-      <w:r>
-        <w:rPr>
-          <w:rStyle w:val="VerbatimChar"/>
-        </w:rPr>
-        <w:t xml:space="preserve">## Warning: package 'gmodels' was built under R version 4.0.4</w:t>
       </w:r>
     </w:p>
     <w:p>
@@ -1423,7 +1228,31 @@
         <w:rPr>
           <w:rStyle w:val="NormalTok"/>
         </w:rPr>
-        <w:t xml:space="preserve">.) </w:t>
+        <w:t xml:space="preserve">., </w:t>
+      </w:r>
+      <w:r>
+        <w:rPr>
+          <w:rStyle w:val="DataTypeTok"/>
+        </w:rPr>
+        <w:t xml:space="preserve">scales =</w:t>
+      </w:r>
+      <w:r>
+        <w:rPr>
+          <w:rStyle w:val="NormalTok"/>
+        </w:rPr>
+        <w:t xml:space="preserve"> </w:t>
+      </w:r>
+      <w:r>
+        <w:rPr>
+          <w:rStyle w:val="StringTok"/>
+        </w:rPr>
+        <w:t xml:space="preserve">"free"</w:t>
+      </w:r>
+      <w:r>
+        <w:rPr>
+          <w:rStyle w:val="NormalTok"/>
+        </w:rPr>
+        <w:t xml:space="preserve">) </w:t>
       </w:r>
     </w:p>
     <w:p>
@@ -3942,22 +3771,9 @@
         </w:rPr>
         <w:t xml:space="preserve">)</w:t>
       </w:r>
-    </w:p>
-    <w:p>
-      <w:pPr>
-        <w:pStyle w:val="SourceCode"/>
-      </w:pPr>
-      <w:r>
-        <w:rPr>
-          <w:rStyle w:val="VerbatimChar"/>
-        </w:rPr>
-        <w:t xml:space="preserve">## Warning: `stat` is deprecated</w:t>
-      </w:r>
-    </w:p>
-    <w:p>
-      <w:pPr>
-        <w:pStyle w:val="SourceCode"/>
-      </w:pPr>
+      <w:r>
+        <w:br/>
+      </w:r>
       <w:r>
         <w:rPr>
           <w:rStyle w:val="NormalTok"/>
@@ -4724,22 +4540,9 @@
         </w:rPr>
         <w:t xml:space="preserve">)</w:t>
       </w:r>
-    </w:p>
-    <w:p>
-      <w:pPr>
-        <w:pStyle w:val="SourceCode"/>
-      </w:pPr>
-      <w:r>
-        <w:rPr>
-          <w:rStyle w:val="VerbatimChar"/>
-        </w:rPr>
-        <w:t xml:space="preserve">## Warning: `stat` is deprecated</w:t>
-      </w:r>
-    </w:p>
-    <w:p>
-      <w:pPr>
-        <w:pStyle w:val="SourceCode"/>
-      </w:pPr>
+      <w:r>
+        <w:br/>
+      </w:r>
       <w:r>
         <w:rPr>
           <w:rStyle w:val="NormalTok"/>

</xml_diff>